<commit_message>
Added simple shell scripts to start and stop the SOLR server in ../solr. Updated documentation in section 5 of the Installation manual accordingly.
</commit_message>
<xml_diff>
--- a/misc/docs/META-SHARE_v2_Installation_Manual.docx
+++ b/misc/docs/META-SHARE_v2_Installation_Manual.docx
@@ -5635,6 +5635,98 @@
     </w:p>
     <w:p>
       <w:pPr>
+        <w:jc w:val="both"/>
+      </w:pPr>
+      <w:r>
+        <w:t>The META-SHARE release comes with a pre-configured SOLR server used to index the META-SHARE database for browsing and searching.</w:t>
+      </w:r>
+    </w:p>
+    <w:p>
+      <w:pPr>
+        <w:jc w:val="both"/>
+      </w:pPr>
+      <w:r>
+        <w:t xml:space="preserve">To start the preconfigured SOLR server, go to the </w:t>
+      </w:r>
+      <w:r>
+        <w:rPr>
+          <w:rFonts w:ascii="Andale Mono" w:hAnsi="Andale Mono"/>
+        </w:rPr>
+        <w:t>metashare</w:t>
+      </w:r>
+      <w:r>
+        <w:t xml:space="preserve"> folder and run:</w:t>
+      </w:r>
+    </w:p>
+    <w:p>
+      <w:pPr>
+        <w:ind w:left="720"/>
+        <w:rPr>
+          <w:rStyle w:val="HTMLCode"/>
+          <w:rFonts w:ascii="Andale Mono" w:hAnsi="Andale Mono"/>
+        </w:rPr>
+      </w:pPr>
+      <w:r>
+        <w:rPr>
+          <w:rStyle w:val="HTMLCode"/>
+          <w:rFonts w:ascii="Andale Mono" w:hAnsi="Andale Mono"/>
+        </w:rPr>
+        <w:t>./start-solr.sh</w:t>
+      </w:r>
+    </w:p>
+    <w:p>
+      <w:pPr>
+        <w:jc w:val="both"/>
+      </w:pPr>
+      <w:r>
+        <w:t xml:space="preserve">To stop a running SOLR server, go to the </w:t>
+      </w:r>
+      <w:r>
+        <w:rPr>
+          <w:rFonts w:ascii="Andale Mono" w:hAnsi="Andale Mono"/>
+        </w:rPr>
+        <w:t>metashare</w:t>
+      </w:r>
+      <w:r>
+        <w:t xml:space="preserve"> folder and run:</w:t>
+      </w:r>
+    </w:p>
+    <w:p>
+      <w:pPr>
+        <w:ind w:left="720"/>
+        <w:rPr>
+          <w:rStyle w:val="HTMLCode"/>
+          <w:rFonts w:ascii="Andale Mono" w:hAnsi="Andale Mono"/>
+        </w:rPr>
+      </w:pPr>
+      <w:r>
+        <w:rPr>
+          <w:rStyle w:val="HTMLCode"/>
+          <w:rFonts w:ascii="Andale Mono" w:hAnsi="Andale Mono"/>
+        </w:rPr>
+        <w:t>./stop-solr.sh</w:t>
+      </w:r>
+    </w:p>
+    <w:p>
+      <w:pPr>
+        <w:jc w:val="both"/>
+      </w:pPr>
+    </w:p>
+    <w:p>
+      <w:pPr>
+        <w:jc w:val="both"/>
+      </w:pPr>
+      <w:r>
+        <w:t>This should be all you need for usual operation. The following is required only for people who want to understand in depth how to operate and configure the SOLR server.</w:t>
+      </w:r>
+    </w:p>
+    <w:p>
+      <w:pPr>
+        <w:jc w:val="both"/>
+      </w:pPr>
+    </w:p>
+    <w:p>
+      <w:pPr>
         <w:pStyle w:val="berschrift2"/>
         <w:spacing w:before="2" w:after="2"/>
       </w:pPr>
@@ -7088,7 +7180,7 @@
         <w:rPr>
           <w:noProof/>
         </w:rPr>
-        <w:t>10</w:t>
+        <w:t>9</w:t>
       </w:r>
     </w:fldSimple>
   </w:p>

</xml_diff>

<commit_message>
Added SOLR start/stop scripts to deployment server start-server.sh and stop-server.sh scripts, and updated Installation Manual accordingly.
</commit_message>
<xml_diff>
--- a/misc/docs/META-SHARE_v2_Installation_Manual.docx
+++ b/misc/docs/META-SHARE_v2_Installation_Manual.docx
@@ -3611,6 +3611,56 @@
         <w:jc w:val="both"/>
       </w:pPr>
       <w:r>
+        <w:t>Start a SOLR server for the search index:</w:t>
+      </w:r>
+    </w:p>
+    <w:p>
+      <w:pPr>
+        <w:pStyle w:val="Listenabsatz"/>
+        <w:jc w:val="both"/>
+        <w:rPr>
+          <w:rFonts w:ascii="Andale Mono" w:hAnsi="Andale Mono"/>
+        </w:rPr>
+      </w:pPr>
+      <w:r>
+        <w:rPr>
+          <w:rFonts w:ascii="Andale Mono" w:hAnsi="Andale Mono"/>
+        </w:rPr>
+        <w:t xml:space="preserve">$ </w:t>
+      </w:r>
+      <w:r>
+        <w:rPr>
+          <w:rFonts w:ascii="Andale Mono" w:hAnsi="Andale Mono"/>
+        </w:rPr>
+        <w:t>cd metashare</w:t>
+      </w:r>
+    </w:p>
+    <w:p>
+      <w:pPr>
+        <w:pStyle w:val="Listenabsatz"/>
+        <w:jc w:val="both"/>
+        <w:rPr>
+          <w:rFonts w:ascii="Andale Mono" w:hAnsi="Andale Mono"/>
+        </w:rPr>
+      </w:pPr>
+      <w:r>
+        <w:rPr>
+          <w:rFonts w:ascii="Andale Mono" w:hAnsi="Andale Mono"/>
+        </w:rPr>
+        <w:t>$ ./start-solr.sh</w:t>
+      </w:r>
+    </w:p>
+    <w:p>
+      <w:pPr>
+        <w:pStyle w:val="Listenabsatz"/>
+        <w:numPr>
+          <w:ilvl w:val="0"/>
+          <w:numId w:val="39"/>
+        </w:numPr>
+        <w:spacing w:before="120" w:after="120"/>
+        <w:jc w:val="both"/>
+      </w:pPr>
+      <w:r>
         <w:t>Run test</w:t>
       </w:r>
       <w:r>
@@ -5717,7 +5767,39 @@
         <w:jc w:val="both"/>
       </w:pPr>
       <w:r>
-        <w:t>This should be all you need for usual operation. The following is required only for people who want to understand in depth how to operate and configure the SOLR server.</w:t>
+        <w:t xml:space="preserve">These commands must be run by hand for the development server; they are included in the </w:t>
+      </w:r>
+      <w:r>
+        <w:rPr>
+          <w:rFonts w:ascii="Andale Mono" w:hAnsi="Andale Mono"/>
+        </w:rPr>
+        <w:t>start-server.sh</w:t>
+      </w:r>
+      <w:r>
+        <w:t xml:space="preserve"> and </w:t>
+      </w:r>
+      <w:r>
+        <w:rPr>
+          <w:rFonts w:ascii="Andale Mono" w:hAnsi="Andale Mono"/>
+        </w:rPr>
+        <w:t>stop-server.sh</w:t>
+      </w:r>
+      <w:r>
+        <w:t xml:space="preserve"> scripts used for the deployment server.</w:t>
+      </w:r>
+    </w:p>
+    <w:p>
+      <w:pPr>
+        <w:jc w:val="both"/>
+      </w:pPr>
+      <w:r>
+        <w:t>This should be all you need for u</w:t>
+      </w:r>
+      <w:r>
+        <w:t>sual operation. The following subsections are</w:t>
+      </w:r>
+      <w:r>
+        <w:t xml:space="preserve"> required only for people who want to understand in depth how to operate and configure the SOLR server.</w:t>
       </w:r>
     </w:p>
     <w:p>
@@ -6609,7 +6691,13 @@
         </w:numPr>
       </w:pPr>
       <w:r>
-        <w:t>Export the data from node A as described in Section 5.2.</w:t>
+        <w:t xml:space="preserve">Export the data from </w:t>
+      </w:r>
+      <w:r>
+        <w:t>node A as described in Section 6</w:t>
+      </w:r>
+      <w:r>
+        <w:t>.2.</w:t>
       </w:r>
     </w:p>
     <w:p>
@@ -6633,7 +6721,13 @@
         </w:numPr>
       </w:pPr>
       <w:r>
-        <w:t>Import the data into node B as described in Section 5.1.</w:t>
+        <w:t>Import the data into node B as described in Se</w:t>
+      </w:r>
+      <w:r>
+        <w:t>ction 6</w:t>
+      </w:r>
+      <w:r>
+        <w:t>.1.</w:t>
       </w:r>
     </w:p>
     <w:p/>
@@ -7180,7 +7274,7 @@
         <w:rPr>
           <w:noProof/>
         </w:rPr>
-        <w:t>9</w:t>
+        <w:t>11</w:t>
       </w:r>
     </w:fldSimple>
   </w:p>

</xml_diff>

<commit_message>
Fixes in repo2->repository renaming in the install docs.
</commit_message>
<xml_diff>
--- a/misc/docs/META-SHARE_v2_Installation_Manual.docx
+++ b/misc/docs/META-SHARE_v2_Installation_Manual.docx
@@ -173,6 +173,14 @@
           <w:sz w:val="40"/>
           <w:szCs w:val="28"/>
         </w:rPr>
+        <w:t>.1</w:t>
+      </w:r>
+      <w:r>
+        <w:rPr>
+          <w:b/>
+          <w:sz w:val="40"/>
+          <w:szCs w:val="28"/>
+        </w:rPr>
         <w:t xml:space="preserve"> </w:t>
       </w:r>
       <w:r>
@@ -269,7 +277,13 @@
         <w:rPr>
           <w:bCs/>
         </w:rPr>
-        <w:t>6 March, 2012</w:t>
+        <w:t>16 April</w:t>
+      </w:r>
+      <w:r>
+        <w:rPr>
+          <w:bCs/>
+        </w:rPr>
+        <w:t xml:space="preserve"> 2012</w:t>
       </w:r>
     </w:p>
     <w:p>
@@ -3688,7 +3702,7 @@
         <w:rPr>
           <w:rFonts w:ascii="Andale Mono" w:hAnsi="Andale Mono"/>
         </w:rPr>
-        <w:t>2</w:t>
+        <w:t>sitory</w:t>
       </w:r>
       <w:r>
         <w:rPr>
@@ -5713,7 +5727,6 @@
         <w:ind w:left="720"/>
         <w:rPr>
           <w:rStyle w:val="HTMLCode"/>
-          <w:rFonts w:ascii="Andale Mono" w:hAnsi="Andale Mono"/>
         </w:rPr>
       </w:pPr>
       <w:r>
@@ -5746,7 +5759,6 @@
         <w:ind w:left="720"/>
         <w:rPr>
           <w:rStyle w:val="HTMLCode"/>
-          <w:rFonts w:ascii="Andale Mono" w:hAnsi="Andale Mono"/>
         </w:rPr>
       </w:pPr>
       <w:r>
@@ -6475,7 +6487,13 @@
         <w:rPr>
           <w:rStyle w:val="HTMLCode"/>
         </w:rPr>
-        <w:t>$MY_SERVER_NAME$/repo2/search2</w:t>
+        <w:t>$MY_SERVER_NAME$/repository</w:t>
+      </w:r>
+      <w:r>
+        <w:rPr>
+          <w:rStyle w:val="HTMLCode"/>
+        </w:rPr>
+        <w:t>/search</w:t>
       </w:r>
       <w:r>
         <w:t>. You should see a search field with a “Search” button.</w:t>
@@ -7274,7 +7292,7 @@
         <w:rPr>
           <w:noProof/>
         </w:rPr>
-        <w:t>11</w:t>
+        <w:t>10</w:t>
       </w:r>
     </w:fldSimple>
   </w:p>

</xml_diff>